<commit_message>
Update NodeJS.docx and add temp files
</commit_message>
<xml_diff>
--- a/Node/NodeJS.docx
+++ b/Node/NodeJS.docx
@@ -263,6 +263,10 @@
     </w:p>
     <w:p>
       <w:r>
+        <w:rPr>
+          <w:noProof/>
+          <w:lang w:eastAsia="pt-BR"/>
+        </w:rPr>
         <w:drawing>
           <wp:inline distT="0" distB="0" distL="0" distR="0" wp14:anchorId="4ECDC41D" wp14:editId="3CAADFB4">
             <wp:extent cx="3620005" cy="1057423"/>
@@ -304,9 +308,139 @@
       <w:r>
         <w:t xml:space="preserve">Do jeito que o servidor está toda vez que for feita alguma alteração </w:t>
       </w:r>
+      <w:r>
+        <w:t xml:space="preserve">ele não muda a saída. Então dentro do </w:t>
+      </w:r>
+      <w:proofErr w:type="spellStart"/>
+      <w:proofErr w:type="gramStart"/>
+      <w:r>
+        <w:t>package.json</w:t>
+      </w:r>
+      <w:proofErr w:type="spellEnd"/>
+      <w:proofErr w:type="gramEnd"/>
+      <w:r>
+        <w:t xml:space="preserve"> na parte de script criar um script, para deixar automatizado: “</w:t>
+      </w:r>
+      <w:proofErr w:type="spellStart"/>
+      <w:r>
+        <w:t>dev</w:t>
+      </w:r>
+      <w:proofErr w:type="spellEnd"/>
+      <w:r>
+        <w:t>”: “node –</w:t>
+      </w:r>
+      <w:proofErr w:type="spellStart"/>
+      <w:r>
+        <w:t>watch</w:t>
+      </w:r>
+      <w:proofErr w:type="spellEnd"/>
+      <w:r>
+        <w:t xml:space="preserve"> </w:t>
+      </w:r>
+      <w:proofErr w:type="spellStart"/>
+      <w:r>
+        <w:t>src</w:t>
+      </w:r>
+      <w:proofErr w:type="spellEnd"/>
+      <w:r>
+        <w:t>/server.js”</w:t>
+      </w:r>
+    </w:p>
+    <w:p>
+      <w:r>
+        <w:drawing>
+          <wp:inline distT="0" distB="0" distL="0" distR="0" wp14:anchorId="7368E905" wp14:editId="6224003C">
+            <wp:extent cx="2838846" cy="533474"/>
+            <wp:effectExtent l="0" t="0" r="0" b="0"/>
+            <wp:docPr id="2" name="Imagem 2"/>
+            <wp:cNvGraphicFramePr>
+              <a:graphicFrameLocks xmlns:a="http://schemas.openxmlformats.org/drawingml/2006/main" noChangeAspect="1"/>
+            </wp:cNvGraphicFramePr>
+            <a:graphic xmlns:a="http://schemas.openxmlformats.org/drawingml/2006/main">
+              <a:graphicData uri="http://schemas.openxmlformats.org/drawingml/2006/picture">
+                <pic:pic xmlns:pic="http://schemas.openxmlformats.org/drawingml/2006/picture">
+                  <pic:nvPicPr>
+                    <pic:cNvPr id="1" name=""/>
+                    <pic:cNvPicPr/>
+                  </pic:nvPicPr>
+                  <pic:blipFill>
+                    <a:blip r:embed="rId5"/>
+                    <a:stretch>
+                      <a:fillRect/>
+                    </a:stretch>
+                  </pic:blipFill>
+                  <pic:spPr>
+                    <a:xfrm>
+                      <a:off x="0" y="0"/>
+                      <a:ext cx="2838846" cy="533474"/>
+                    </a:xfrm>
+                    <a:prstGeom prst="rect">
+                      <a:avLst/>
+                    </a:prstGeom>
+                  </pic:spPr>
+                </pic:pic>
+              </a:graphicData>
+            </a:graphic>
+          </wp:inline>
+        </w:drawing>
+      </w:r>
+    </w:p>
+    <w:p>
+      <w:r>
+        <w:t xml:space="preserve">Para retorna uma variável </w:t>
+      </w:r>
+      <w:r>
+        <w:t xml:space="preserve">usa o método </w:t>
+      </w:r>
+      <w:proofErr w:type="spellStart"/>
+      <w:r>
+        <w:t>JSON.stringify</w:t>
+      </w:r>
+      <w:proofErr w:type="spellEnd"/>
+      <w:r>
+        <w:t>() e antes tem que especificar um cabeçalho e com foi usado o tipo JSON então o retorno é:</w:t>
+      </w:r>
       <w:bookmarkStart w:id="0" w:name="_GoBack"/>
       <w:bookmarkEnd w:id="0"/>
+      <w:r>
+        <w:drawing>
+          <wp:inline distT="0" distB="0" distL="0" distR="0" wp14:anchorId="4A3932A7" wp14:editId="5A882520">
+            <wp:extent cx="3896269" cy="1000265"/>
+            <wp:effectExtent l="0" t="0" r="0" b="9525"/>
+            <wp:docPr id="3" name="Imagem 3"/>
+            <wp:cNvGraphicFramePr>
+              <a:graphicFrameLocks xmlns:a="http://schemas.openxmlformats.org/drawingml/2006/main" noChangeAspect="1"/>
+            </wp:cNvGraphicFramePr>
+            <a:graphic xmlns:a="http://schemas.openxmlformats.org/drawingml/2006/main">
+              <a:graphicData uri="http://schemas.openxmlformats.org/drawingml/2006/picture">
+                <pic:pic xmlns:pic="http://schemas.openxmlformats.org/drawingml/2006/picture">
+                  <pic:nvPicPr>
+                    <pic:cNvPr id="1" name=""/>
+                    <pic:cNvPicPr/>
+                  </pic:nvPicPr>
+                  <pic:blipFill>
+                    <a:blip r:embed="rId6"/>
+                    <a:stretch>
+                      <a:fillRect/>
+                    </a:stretch>
+                  </pic:blipFill>
+                  <pic:spPr>
+                    <a:xfrm>
+                      <a:off x="0" y="0"/>
+                      <a:ext cx="3896269" cy="1000265"/>
+                    </a:xfrm>
+                    <a:prstGeom prst="rect">
+                      <a:avLst/>
+                    </a:prstGeom>
+                  </pic:spPr>
+                </pic:pic>
+              </a:graphicData>
+            </a:graphic>
+          </wp:inline>
+        </w:drawing>
+      </w:r>
     </w:p>
+    <w:p/>
     <w:sectPr>
       <w:pgSz w:w="11906" w:h="16838"/>
       <w:pgMar w:top="1417" w:right="1701" w:bottom="1417" w:left="1701" w:header="708" w:footer="708" w:gutter="0"/>
@@ -714,7 +848,6 @@
   <w:style w:type="character" w:default="1" w:styleId="Fontepargpadro">
     <w:name w:val="Default Paragraph Font"/>
     <w:uiPriority w:val="1"/>
-    <w:semiHidden/>
     <w:unhideWhenUsed/>
   </w:style>
   <w:style w:type="table" w:default="1" w:styleId="Tabelanormal">

</xml_diff>